<commit_message>
Update line firewall setup
</commit_message>
<xml_diff>
--- a/Production/Nginx/Centos/PUBLICAR UNA APP CON NGINX EN CENTOS 8 Y SSL.docx
+++ b/Production/Nginx/Centos/PUBLICAR UNA APP CON NGINX EN CENTOS 8 Y SSL.docx
@@ -179,8 +179,58 @@
         <w:rPr>
           <w:lang w:val="es-ES"/>
         </w:rPr>
-        <w:t>Tener ejecutándose el backend y haber hecho el ng build –prod para obtener la carpeta dist</w:t>
-      </w:r>
+        <w:t xml:space="preserve">Tener ejecutándose el </w:t>
+      </w:r>
+      <w:proofErr w:type="spellStart"/>
+      <w:r>
+        <w:rPr>
+          <w:lang w:val="es-ES"/>
+        </w:rPr>
+        <w:t>backend</w:t>
+      </w:r>
+      <w:proofErr w:type="spellEnd"/>
+      <w:r>
+        <w:rPr>
+          <w:lang w:val="es-ES"/>
+        </w:rPr>
+        <w:t xml:space="preserve"> y haber hecho el ng </w:t>
+      </w:r>
+      <w:proofErr w:type="spellStart"/>
+      <w:r>
+        <w:rPr>
+          <w:lang w:val="es-ES"/>
+        </w:rPr>
+        <w:t>build</w:t>
+      </w:r>
+      <w:proofErr w:type="spellEnd"/>
+      <w:r>
+        <w:rPr>
+          <w:lang w:val="es-ES"/>
+        </w:rPr>
+        <w:t xml:space="preserve"> –</w:t>
+      </w:r>
+      <w:proofErr w:type="spellStart"/>
+      <w:r>
+        <w:rPr>
+          <w:lang w:val="es-ES"/>
+        </w:rPr>
+        <w:t>prod</w:t>
+      </w:r>
+      <w:proofErr w:type="spellEnd"/>
+      <w:r>
+        <w:rPr>
+          <w:lang w:val="es-ES"/>
+        </w:rPr>
+        <w:t xml:space="preserve"> para obtener la carpeta </w:t>
+      </w:r>
+      <w:proofErr w:type="spellStart"/>
+      <w:r>
+        <w:rPr>
+          <w:lang w:val="es-ES"/>
+        </w:rPr>
+        <w:t>dist</w:t>
+      </w:r>
+      <w:proofErr w:type="spellEnd"/>
     </w:p>
     <w:p>
       <w:pPr>
@@ -286,8 +336,18 @@
           <w:bCs/>
           <w:lang w:val="es-ES"/>
         </w:rPr>
-        <w:t>Creación de carpeta para Frontend</w:t>
-      </w:r>
+        <w:t xml:space="preserve">Creación de carpeta para </w:t>
+      </w:r>
+      <w:proofErr w:type="spellStart"/>
+      <w:r>
+        <w:rPr>
+          <w:b/>
+          <w:bCs/>
+          <w:lang w:val="es-ES"/>
+        </w:rPr>
+        <w:t>Frontend</w:t>
+      </w:r>
+      <w:proofErr w:type="spellEnd"/>
     </w:p>
     <w:p>
       <w:pPr>
@@ -313,7 +373,35 @@
         <w:rPr>
           <w:lang w:val="es-ES"/>
         </w:rPr>
-        <w:t xml:space="preserve"> colocar los archivos de la carpeta dist del frontend cambiar example.com por tu dominio:</w:t>
+        <w:t xml:space="preserve"> colocar los archivos de la carpeta </w:t>
+      </w:r>
+      <w:proofErr w:type="spellStart"/>
+      <w:r>
+        <w:rPr>
+          <w:lang w:val="es-ES"/>
+        </w:rPr>
+        <w:t>dist</w:t>
+      </w:r>
+      <w:proofErr w:type="spellEnd"/>
+      <w:r>
+        <w:rPr>
+          <w:lang w:val="es-ES"/>
+        </w:rPr>
+        <w:t xml:space="preserve"> del </w:t>
+      </w:r>
+      <w:proofErr w:type="spellStart"/>
+      <w:r>
+        <w:rPr>
+          <w:lang w:val="es-ES"/>
+        </w:rPr>
+        <w:t>frontend</w:t>
+      </w:r>
+      <w:proofErr w:type="spellEnd"/>
+      <w:r>
+        <w:rPr>
+          <w:lang w:val="es-ES"/>
+        </w:rPr>
+        <w:t xml:space="preserve"> cambiar example.com por tu dominio:</w:t>
       </w:r>
     </w:p>
     <w:p>
@@ -348,6 +436,7 @@
         </w:rPr>
         <w:t>sudo </w:t>
       </w:r>
+      <w:proofErr w:type="spellStart"/>
       <w:r>
         <w:rPr>
           <w:rFonts w:ascii="Consolas" w:eastAsia="Times New Roman" w:hAnsi="Consolas" w:cs="Times New Roman"/>
@@ -358,16 +447,51 @@
         </w:rPr>
         <w:t>mkdir</w:t>
       </w:r>
-      <w:r>
-        <w:rPr>
-          <w:rFonts w:ascii="Consolas" w:eastAsia="Times New Roman" w:hAnsi="Consolas" w:cs="Times New Roman"/>
-          <w:color w:val="D4D4D4"/>
-          <w:sz w:val="21"/>
-          <w:szCs w:val="21"/>
-          <w:lang w:val="es-ES" w:eastAsia="es-ES"/>
-        </w:rPr>
-        <w:t> -p /var/www/example.com/html</w:t>
-      </w:r>
+      <w:proofErr w:type="spellEnd"/>
+      <w:r>
+        <w:rPr>
+          <w:rFonts w:ascii="Consolas" w:eastAsia="Times New Roman" w:hAnsi="Consolas" w:cs="Times New Roman"/>
+          <w:color w:val="D4D4D4"/>
+          <w:sz w:val="21"/>
+          <w:szCs w:val="21"/>
+          <w:lang w:val="es-ES" w:eastAsia="es-ES"/>
+        </w:rPr>
+        <w:t> -p /</w:t>
+      </w:r>
+      <w:proofErr w:type="spellStart"/>
+      <w:r>
+        <w:rPr>
+          <w:rFonts w:ascii="Consolas" w:eastAsia="Times New Roman" w:hAnsi="Consolas" w:cs="Times New Roman"/>
+          <w:color w:val="D4D4D4"/>
+          <w:sz w:val="21"/>
+          <w:szCs w:val="21"/>
+          <w:lang w:val="es-ES" w:eastAsia="es-ES"/>
+        </w:rPr>
+        <w:t>var</w:t>
+      </w:r>
+      <w:proofErr w:type="spellEnd"/>
+      <w:r>
+        <w:rPr>
+          <w:rFonts w:ascii="Consolas" w:eastAsia="Times New Roman" w:hAnsi="Consolas" w:cs="Times New Roman"/>
+          <w:color w:val="D4D4D4"/>
+          <w:sz w:val="21"/>
+          <w:szCs w:val="21"/>
+          <w:lang w:val="es-ES" w:eastAsia="es-ES"/>
+        </w:rPr>
+        <w:t>/www/example.com/</w:t>
+      </w:r>
+      <w:proofErr w:type="spellStart"/>
+      <w:r>
+        <w:rPr>
+          <w:rFonts w:ascii="Consolas" w:eastAsia="Times New Roman" w:hAnsi="Consolas" w:cs="Times New Roman"/>
+          <w:color w:val="D4D4D4"/>
+          <w:sz w:val="21"/>
+          <w:szCs w:val="21"/>
+          <w:lang w:val="es-ES" w:eastAsia="es-ES"/>
+        </w:rPr>
+        <w:t>html</w:t>
+      </w:r>
+      <w:proofErr w:type="spellEnd"/>
     </w:p>
     <w:p>
       <w:pPr>
@@ -393,8 +517,16 @@
         <w:rPr>
           <w:lang w:val="es-ES"/>
         </w:rPr>
-        <w:t>opiamos todos los archivos de la carpeta dist</w:t>
-      </w:r>
+        <w:t xml:space="preserve">opiamos todos los archivos de la carpeta </w:t>
+      </w:r>
+      <w:proofErr w:type="spellStart"/>
+      <w:r>
+        <w:rPr>
+          <w:lang w:val="es-ES"/>
+        </w:rPr>
+        <w:t>dist</w:t>
+      </w:r>
+      <w:proofErr w:type="spellEnd"/>
       <w:r>
         <w:rPr>
           <w:lang w:val="es-ES"/>
@@ -431,7 +563,21 @@
         <w:rPr>
           <w:lang w:val="es-ES"/>
         </w:rPr>
-        <w:t xml:space="preserve"> previamente y la renombramos como html:</w:t>
+        <w:t xml:space="preserve"> previamente y la renombramos como </w:t>
+      </w:r>
+      <w:proofErr w:type="spellStart"/>
+      <w:r>
+        <w:rPr>
+          <w:lang w:val="es-ES"/>
+        </w:rPr>
+        <w:t>html</w:t>
+      </w:r>
+      <w:proofErr w:type="spellEnd"/>
+      <w:r>
+        <w:rPr>
+          <w:lang w:val="es-ES"/>
+        </w:rPr>
+        <w:t>:</w:t>
       </w:r>
     </w:p>
     <w:p>
@@ -456,16 +602,106 @@
         </w:rPr>
         <w:t xml:space="preserve">$ </w:t>
       </w:r>
-      <w:r>
-        <w:rPr>
-          <w:rFonts w:ascii="Consolas" w:eastAsia="Times New Roman" w:hAnsi="Consolas" w:cs="Times New Roman"/>
-          <w:color w:val="D4D4D4"/>
-          <w:sz w:val="21"/>
-          <w:szCs w:val="21"/>
-          <w:lang w:val="es-ES" w:eastAsia="es-ES"/>
-        </w:rPr>
-        <w:t>cp -R dist     /var/www/var/www/example.com/html</w:t>
-      </w:r>
+      <w:proofErr w:type="spellStart"/>
+      <w:r>
+        <w:rPr>
+          <w:rFonts w:ascii="Consolas" w:eastAsia="Times New Roman" w:hAnsi="Consolas" w:cs="Times New Roman"/>
+          <w:color w:val="D4D4D4"/>
+          <w:sz w:val="21"/>
+          <w:szCs w:val="21"/>
+          <w:lang w:val="es-ES" w:eastAsia="es-ES"/>
+        </w:rPr>
+        <w:t>cp</w:t>
+      </w:r>
+      <w:proofErr w:type="spellEnd"/>
+      <w:r>
+        <w:rPr>
+          <w:rFonts w:ascii="Consolas" w:eastAsia="Times New Roman" w:hAnsi="Consolas" w:cs="Times New Roman"/>
+          <w:color w:val="D4D4D4"/>
+          <w:sz w:val="21"/>
+          <w:szCs w:val="21"/>
+          <w:lang w:val="es-ES" w:eastAsia="es-ES"/>
+        </w:rPr>
+        <w:t> -R </w:t>
+      </w:r>
+      <w:proofErr w:type="spellStart"/>
+      <w:r>
+        <w:rPr>
+          <w:rFonts w:ascii="Consolas" w:eastAsia="Times New Roman" w:hAnsi="Consolas" w:cs="Times New Roman"/>
+          <w:color w:val="D4D4D4"/>
+          <w:sz w:val="21"/>
+          <w:szCs w:val="21"/>
+          <w:lang w:val="es-ES" w:eastAsia="es-ES"/>
+        </w:rPr>
+        <w:t>dist</w:t>
+      </w:r>
+      <w:proofErr w:type="spellEnd"/>
+      <w:r>
+        <w:rPr>
+          <w:rFonts w:ascii="Consolas" w:eastAsia="Times New Roman" w:hAnsi="Consolas" w:cs="Times New Roman"/>
+          <w:color w:val="D4D4D4"/>
+          <w:sz w:val="21"/>
+          <w:szCs w:val="21"/>
+          <w:lang w:val="es-ES" w:eastAsia="es-ES"/>
+        </w:rPr>
+        <w:t>     /</w:t>
+      </w:r>
+      <w:proofErr w:type="spellStart"/>
+      <w:r>
+        <w:rPr>
+          <w:rFonts w:ascii="Consolas" w:eastAsia="Times New Roman" w:hAnsi="Consolas" w:cs="Times New Roman"/>
+          <w:color w:val="D4D4D4"/>
+          <w:sz w:val="21"/>
+          <w:szCs w:val="21"/>
+          <w:lang w:val="es-ES" w:eastAsia="es-ES"/>
+        </w:rPr>
+        <w:t>var</w:t>
+      </w:r>
+      <w:proofErr w:type="spellEnd"/>
+      <w:r>
+        <w:rPr>
+          <w:rFonts w:ascii="Consolas" w:eastAsia="Times New Roman" w:hAnsi="Consolas" w:cs="Times New Roman"/>
+          <w:color w:val="D4D4D4"/>
+          <w:sz w:val="21"/>
+          <w:szCs w:val="21"/>
+          <w:lang w:val="es-ES" w:eastAsia="es-ES"/>
+        </w:rPr>
+        <w:t>/www/</w:t>
+      </w:r>
+      <w:proofErr w:type="spellStart"/>
+      <w:r>
+        <w:rPr>
+          <w:rFonts w:ascii="Consolas" w:eastAsia="Times New Roman" w:hAnsi="Consolas" w:cs="Times New Roman"/>
+          <w:color w:val="D4D4D4"/>
+          <w:sz w:val="21"/>
+          <w:szCs w:val="21"/>
+          <w:lang w:val="es-ES" w:eastAsia="es-ES"/>
+        </w:rPr>
+        <w:t>var</w:t>
+      </w:r>
+      <w:proofErr w:type="spellEnd"/>
+      <w:r>
+        <w:rPr>
+          <w:rFonts w:ascii="Consolas" w:eastAsia="Times New Roman" w:hAnsi="Consolas" w:cs="Times New Roman"/>
+          <w:color w:val="D4D4D4"/>
+          <w:sz w:val="21"/>
+          <w:szCs w:val="21"/>
+          <w:lang w:val="es-ES" w:eastAsia="es-ES"/>
+        </w:rPr>
+        <w:t>/www/example.com/</w:t>
+      </w:r>
+      <w:proofErr w:type="spellStart"/>
+      <w:r>
+        <w:rPr>
+          <w:rFonts w:ascii="Consolas" w:eastAsia="Times New Roman" w:hAnsi="Consolas" w:cs="Times New Roman"/>
+          <w:color w:val="D4D4D4"/>
+          <w:sz w:val="21"/>
+          <w:szCs w:val="21"/>
+          <w:lang w:val="es-ES" w:eastAsia="es-ES"/>
+        </w:rPr>
+        <w:t>html</w:t>
+      </w:r>
+      <w:proofErr w:type="spellEnd"/>
     </w:p>
     <w:p>
       <w:pPr>
@@ -487,6 +723,7 @@
         </w:rPr>
         <w:t xml:space="preserve">Otorgamos permisos (en $USER colocar el nombre del usuario actual ejemplo </w:t>
       </w:r>
+      <w:proofErr w:type="spellStart"/>
       <w:proofErr w:type="gramStart"/>
       <w:r>
         <w:rPr>
@@ -494,6 +731,7 @@
         </w:rPr>
         <w:t>root:root</w:t>
       </w:r>
+      <w:proofErr w:type="spellEnd"/>
       <w:proofErr w:type="gramEnd"/>
       <w:r>
         <w:rPr>
@@ -533,7 +771,29 @@
           <w:szCs w:val="21"/>
           <w:lang w:val="es-ES" w:eastAsia="es-ES"/>
         </w:rPr>
-        <w:t>sudo chown -R $</w:t>
+        <w:t>sudo </w:t>
+      </w:r>
+      <w:proofErr w:type="spellStart"/>
+      <w:r>
+        <w:rPr>
+          <w:rFonts w:ascii="Consolas" w:eastAsia="Times New Roman" w:hAnsi="Consolas" w:cs="Times New Roman"/>
+          <w:color w:val="D4D4D4"/>
+          <w:sz w:val="21"/>
+          <w:szCs w:val="21"/>
+          <w:lang w:val="es-ES" w:eastAsia="es-ES"/>
+        </w:rPr>
+        <w:t>chown</w:t>
+      </w:r>
+      <w:proofErr w:type="spellEnd"/>
+      <w:r>
+        <w:rPr>
+          <w:rFonts w:ascii="Consolas" w:eastAsia="Times New Roman" w:hAnsi="Consolas" w:cs="Times New Roman"/>
+          <w:color w:val="D4D4D4"/>
+          <w:sz w:val="21"/>
+          <w:szCs w:val="21"/>
+          <w:lang w:val="es-ES" w:eastAsia="es-ES"/>
+        </w:rPr>
+        <w:t> -R $</w:t>
       </w:r>
       <w:proofErr w:type="gramStart"/>
       <w:r>
@@ -555,8 +815,64 @@
           <w:szCs w:val="21"/>
           <w:lang w:val="es-ES" w:eastAsia="es-ES"/>
         </w:rPr>
-        <w:t>USER /var/www/your_domain/html</w:t>
-      </w:r>
+        <w:t>USER /</w:t>
+      </w:r>
+      <w:proofErr w:type="spellStart"/>
+      <w:r>
+        <w:rPr>
+          <w:rFonts w:ascii="Consolas" w:eastAsia="Times New Roman" w:hAnsi="Consolas" w:cs="Times New Roman"/>
+          <w:color w:val="D4D4D4"/>
+          <w:sz w:val="21"/>
+          <w:szCs w:val="21"/>
+          <w:lang w:val="es-ES" w:eastAsia="es-ES"/>
+        </w:rPr>
+        <w:t>var</w:t>
+      </w:r>
+      <w:proofErr w:type="spellEnd"/>
+      <w:r>
+        <w:rPr>
+          <w:rFonts w:ascii="Consolas" w:eastAsia="Times New Roman" w:hAnsi="Consolas" w:cs="Times New Roman"/>
+          <w:color w:val="D4D4D4"/>
+          <w:sz w:val="21"/>
+          <w:szCs w:val="21"/>
+          <w:lang w:val="es-ES" w:eastAsia="es-ES"/>
+        </w:rPr>
+        <w:t>/www/</w:t>
+      </w:r>
+      <w:proofErr w:type="spellStart"/>
+      <w:r>
+        <w:rPr>
+          <w:rFonts w:ascii="Consolas" w:eastAsia="Times New Roman" w:hAnsi="Consolas" w:cs="Times New Roman"/>
+          <w:color w:val="D4D4D4"/>
+          <w:sz w:val="21"/>
+          <w:szCs w:val="21"/>
+          <w:lang w:val="es-ES" w:eastAsia="es-ES"/>
+        </w:rPr>
+        <w:t>your_domain</w:t>
+      </w:r>
+      <w:proofErr w:type="spellEnd"/>
+      <w:r>
+        <w:rPr>
+          <w:rFonts w:ascii="Consolas" w:eastAsia="Times New Roman" w:hAnsi="Consolas" w:cs="Times New Roman"/>
+          <w:color w:val="D4D4D4"/>
+          <w:sz w:val="21"/>
+          <w:szCs w:val="21"/>
+          <w:lang w:val="es-ES" w:eastAsia="es-ES"/>
+        </w:rPr>
+        <w:t>/</w:t>
+      </w:r>
+      <w:proofErr w:type="spellStart"/>
+      <w:r>
+        <w:rPr>
+          <w:rFonts w:ascii="Consolas" w:eastAsia="Times New Roman" w:hAnsi="Consolas" w:cs="Times New Roman"/>
+          <w:color w:val="D4D4D4"/>
+          <w:sz w:val="21"/>
+          <w:szCs w:val="21"/>
+          <w:lang w:val="es-ES" w:eastAsia="es-ES"/>
+        </w:rPr>
+        <w:t>html</w:t>
+      </w:r>
+      <w:proofErr w:type="spellEnd"/>
     </w:p>
     <w:bookmarkEnd w:id="0"/>
     <w:p>
@@ -573,7 +889,21 @@
           <w:lang w:val="es-ES"/>
         </w:rPr>
         <w:lastRenderedPageBreak/>
-        <w:t>El siguiente comando permitirá presentar el root de su documento personalizado como contenido HTTP:</w:t>
+        <w:t xml:space="preserve">El siguiente comando permitirá presentar el </w:t>
+      </w:r>
+      <w:proofErr w:type="spellStart"/>
+      <w:r>
+        <w:rPr>
+          <w:lang w:val="es-ES"/>
+        </w:rPr>
+        <w:t>root</w:t>
+      </w:r>
+      <w:proofErr w:type="spellEnd"/>
+      <w:r>
+        <w:rPr>
+          <w:lang w:val="es-ES"/>
+        </w:rPr>
+        <w:t xml:space="preserve"> de su documento personalizado como contenido HTTP:</w:t>
       </w:r>
     </w:p>
     <w:p>
@@ -607,15 +937,49 @@
         </w:rPr>
         <w:t xml:space="preserve">$ </w:t>
       </w:r>
-      <w:r>
-        <w:rPr>
-          <w:rFonts w:ascii="Consolas" w:eastAsia="Times New Roman" w:hAnsi="Consolas" w:cs="Times New Roman"/>
-          <w:color w:val="D4D4D4"/>
-          <w:sz w:val="21"/>
-          <w:szCs w:val="21"/>
-          <w:lang w:val="es-ES" w:eastAsia="es-ES"/>
-        </w:rPr>
-        <w:t>chcon -vR system_</w:t>
+      <w:proofErr w:type="spellStart"/>
+      <w:r>
+        <w:rPr>
+          <w:rFonts w:ascii="Consolas" w:eastAsia="Times New Roman" w:hAnsi="Consolas" w:cs="Times New Roman"/>
+          <w:color w:val="D4D4D4"/>
+          <w:sz w:val="21"/>
+          <w:szCs w:val="21"/>
+          <w:lang w:val="es-ES" w:eastAsia="es-ES"/>
+        </w:rPr>
+        <w:t>chcon</w:t>
+      </w:r>
+      <w:proofErr w:type="spellEnd"/>
+      <w:r>
+        <w:rPr>
+          <w:rFonts w:ascii="Consolas" w:eastAsia="Times New Roman" w:hAnsi="Consolas" w:cs="Times New Roman"/>
+          <w:color w:val="D4D4D4"/>
+          <w:sz w:val="21"/>
+          <w:szCs w:val="21"/>
+          <w:lang w:val="es-ES" w:eastAsia="es-ES"/>
+        </w:rPr>
+        <w:t xml:space="preserve"> -</w:t>
+      </w:r>
+      <w:proofErr w:type="spellStart"/>
+      <w:r>
+        <w:rPr>
+          <w:rFonts w:ascii="Consolas" w:eastAsia="Times New Roman" w:hAnsi="Consolas" w:cs="Times New Roman"/>
+          <w:color w:val="D4D4D4"/>
+          <w:sz w:val="21"/>
+          <w:szCs w:val="21"/>
+          <w:lang w:val="es-ES" w:eastAsia="es-ES"/>
+        </w:rPr>
+        <w:t>vR</w:t>
+      </w:r>
+      <w:proofErr w:type="spellEnd"/>
+      <w:r>
+        <w:rPr>
+          <w:rFonts w:ascii="Consolas" w:eastAsia="Times New Roman" w:hAnsi="Consolas" w:cs="Times New Roman"/>
+          <w:color w:val="D4D4D4"/>
+          <w:sz w:val="21"/>
+          <w:szCs w:val="21"/>
+          <w:lang w:val="es-ES" w:eastAsia="es-ES"/>
+        </w:rPr>
+        <w:t xml:space="preserve"> system_</w:t>
       </w:r>
       <w:proofErr w:type="gramStart"/>
       <w:r>
@@ -637,7 +1001,51 @@
           <w:szCs w:val="21"/>
           <w:lang w:val="es-ES" w:eastAsia="es-ES"/>
         </w:rPr>
-        <w:t>_r:httpd_sys_content_t:s0 /var/www/your_domain/</w:t>
+        <w:t>_r:httpd_sys_content_t:s0 /</w:t>
+      </w:r>
+      <w:proofErr w:type="spellStart"/>
+      <w:r>
+        <w:rPr>
+          <w:rFonts w:ascii="Consolas" w:eastAsia="Times New Roman" w:hAnsi="Consolas" w:cs="Times New Roman"/>
+          <w:color w:val="D4D4D4"/>
+          <w:sz w:val="21"/>
+          <w:szCs w:val="21"/>
+          <w:lang w:val="es-ES" w:eastAsia="es-ES"/>
+        </w:rPr>
+        <w:t>var</w:t>
+      </w:r>
+      <w:proofErr w:type="spellEnd"/>
+      <w:r>
+        <w:rPr>
+          <w:rFonts w:ascii="Consolas" w:eastAsia="Times New Roman" w:hAnsi="Consolas" w:cs="Times New Roman"/>
+          <w:color w:val="D4D4D4"/>
+          <w:sz w:val="21"/>
+          <w:szCs w:val="21"/>
+          <w:lang w:val="es-ES" w:eastAsia="es-ES"/>
+        </w:rPr>
+        <w:t>/www/</w:t>
+      </w:r>
+      <w:proofErr w:type="spellStart"/>
+      <w:r>
+        <w:rPr>
+          <w:rFonts w:ascii="Consolas" w:eastAsia="Times New Roman" w:hAnsi="Consolas" w:cs="Times New Roman"/>
+          <w:color w:val="D4D4D4"/>
+          <w:sz w:val="21"/>
+          <w:szCs w:val="21"/>
+          <w:lang w:val="es-ES" w:eastAsia="es-ES"/>
+        </w:rPr>
+        <w:t>your_domain</w:t>
+      </w:r>
+      <w:proofErr w:type="spellEnd"/>
+      <w:r>
+        <w:rPr>
+          <w:rFonts w:ascii="Consolas" w:eastAsia="Times New Roman" w:hAnsi="Consolas" w:cs="Times New Roman"/>
+          <w:color w:val="D4D4D4"/>
+          <w:sz w:val="21"/>
+          <w:szCs w:val="21"/>
+          <w:lang w:val="es-ES" w:eastAsia="es-ES"/>
+        </w:rPr>
+        <w:t>/</w:t>
       </w:r>
     </w:p>
     <w:p>
@@ -670,14 +1078,24 @@
           <w:bCs/>
           <w:lang w:val="es-ES"/>
         </w:rPr>
-        <w:t>Instalación de NGINX en Centos</w:t>
-      </w:r>
+        <w:t xml:space="preserve">Instalación de NGINX en </w:t>
+      </w:r>
+      <w:proofErr w:type="spellStart"/>
       <w:r>
         <w:rPr>
           <w:b/>
           <w:bCs/>
           <w:lang w:val="es-ES"/>
         </w:rPr>
+        <w:t>Centos</w:t>
+      </w:r>
+      <w:proofErr w:type="spellEnd"/>
+      <w:r>
+        <w:rPr>
+          <w:b/>
+          <w:bCs/>
+          <w:lang w:val="es-ES"/>
+        </w:rPr>
         <w:t>:</w:t>
       </w:r>
     </w:p>
@@ -712,7 +1130,21 @@
         <w:rPr>
           <w:lang w:val="es-ES"/>
         </w:rPr>
-        <w:t xml:space="preserve"> nginx:</w:t>
+        <w:t xml:space="preserve"> </w:t>
+      </w:r>
+      <w:proofErr w:type="spellStart"/>
+      <w:r>
+        <w:rPr>
+          <w:lang w:val="es-ES"/>
+        </w:rPr>
+        <w:t>nginx</w:t>
+      </w:r>
+      <w:proofErr w:type="spellEnd"/>
+      <w:r>
+        <w:rPr>
+          <w:lang w:val="es-ES"/>
+        </w:rPr>
+        <w:t>:</w:t>
       </w:r>
     </w:p>
     <w:p>
@@ -745,8 +1177,64 @@
           <w:szCs w:val="21"/>
           <w:lang w:val="es-ES" w:eastAsia="es-ES"/>
         </w:rPr>
-        <w:t>sudo yum install epel-release</w:t>
-      </w:r>
+        <w:t>sudo </w:t>
+      </w:r>
+      <w:proofErr w:type="spellStart"/>
+      <w:r>
+        <w:rPr>
+          <w:rFonts w:ascii="Consolas" w:eastAsia="Times New Roman" w:hAnsi="Consolas" w:cs="Times New Roman"/>
+          <w:color w:val="D4D4D4"/>
+          <w:sz w:val="21"/>
+          <w:szCs w:val="21"/>
+          <w:lang w:val="es-ES" w:eastAsia="es-ES"/>
+        </w:rPr>
+        <w:t>yum</w:t>
+      </w:r>
+      <w:proofErr w:type="spellEnd"/>
+      <w:r>
+        <w:rPr>
+          <w:rFonts w:ascii="Consolas" w:eastAsia="Times New Roman" w:hAnsi="Consolas" w:cs="Times New Roman"/>
+          <w:color w:val="D4D4D4"/>
+          <w:sz w:val="21"/>
+          <w:szCs w:val="21"/>
+          <w:lang w:val="es-ES" w:eastAsia="es-ES"/>
+        </w:rPr>
+        <w:t> </w:t>
+      </w:r>
+      <w:proofErr w:type="spellStart"/>
+      <w:r>
+        <w:rPr>
+          <w:rFonts w:ascii="Consolas" w:eastAsia="Times New Roman" w:hAnsi="Consolas" w:cs="Times New Roman"/>
+          <w:color w:val="D4D4D4"/>
+          <w:sz w:val="21"/>
+          <w:szCs w:val="21"/>
+          <w:lang w:val="es-ES" w:eastAsia="es-ES"/>
+        </w:rPr>
+        <w:t>install</w:t>
+      </w:r>
+      <w:proofErr w:type="spellEnd"/>
+      <w:r>
+        <w:rPr>
+          <w:rFonts w:ascii="Consolas" w:eastAsia="Times New Roman" w:hAnsi="Consolas" w:cs="Times New Roman"/>
+          <w:color w:val="D4D4D4"/>
+          <w:sz w:val="21"/>
+          <w:szCs w:val="21"/>
+          <w:lang w:val="es-ES" w:eastAsia="es-ES"/>
+        </w:rPr>
+        <w:t> </w:t>
+      </w:r>
+      <w:proofErr w:type="spellStart"/>
+      <w:r>
+        <w:rPr>
+          <w:rFonts w:ascii="Consolas" w:eastAsia="Times New Roman" w:hAnsi="Consolas" w:cs="Times New Roman"/>
+          <w:color w:val="D4D4D4"/>
+          <w:sz w:val="21"/>
+          <w:szCs w:val="21"/>
+          <w:lang w:val="es-ES" w:eastAsia="es-ES"/>
+        </w:rPr>
+        <w:t>epel-release</w:t>
+      </w:r>
+      <w:proofErr w:type="spellEnd"/>
     </w:p>
     <w:p>
       <w:pPr>
@@ -785,8 +1273,64 @@
           <w:szCs w:val="21"/>
           <w:lang w:val="es-ES" w:eastAsia="es-ES"/>
         </w:rPr>
-        <w:t>sudo yum install nginx</w:t>
-      </w:r>
+        <w:t>sudo </w:t>
+      </w:r>
+      <w:proofErr w:type="spellStart"/>
+      <w:r>
+        <w:rPr>
+          <w:rFonts w:ascii="Consolas" w:eastAsia="Times New Roman" w:hAnsi="Consolas" w:cs="Times New Roman"/>
+          <w:color w:val="D4D4D4"/>
+          <w:sz w:val="21"/>
+          <w:szCs w:val="21"/>
+          <w:lang w:val="es-ES" w:eastAsia="es-ES"/>
+        </w:rPr>
+        <w:t>yum</w:t>
+      </w:r>
+      <w:proofErr w:type="spellEnd"/>
+      <w:r>
+        <w:rPr>
+          <w:rFonts w:ascii="Consolas" w:eastAsia="Times New Roman" w:hAnsi="Consolas" w:cs="Times New Roman"/>
+          <w:color w:val="D4D4D4"/>
+          <w:sz w:val="21"/>
+          <w:szCs w:val="21"/>
+          <w:lang w:val="es-ES" w:eastAsia="es-ES"/>
+        </w:rPr>
+        <w:t> </w:t>
+      </w:r>
+      <w:proofErr w:type="spellStart"/>
+      <w:r>
+        <w:rPr>
+          <w:rFonts w:ascii="Consolas" w:eastAsia="Times New Roman" w:hAnsi="Consolas" w:cs="Times New Roman"/>
+          <w:color w:val="D4D4D4"/>
+          <w:sz w:val="21"/>
+          <w:szCs w:val="21"/>
+          <w:lang w:val="es-ES" w:eastAsia="es-ES"/>
+        </w:rPr>
+        <w:t>install</w:t>
+      </w:r>
+      <w:proofErr w:type="spellEnd"/>
+      <w:r>
+        <w:rPr>
+          <w:rFonts w:ascii="Consolas" w:eastAsia="Times New Roman" w:hAnsi="Consolas" w:cs="Times New Roman"/>
+          <w:color w:val="D4D4D4"/>
+          <w:sz w:val="21"/>
+          <w:szCs w:val="21"/>
+          <w:lang w:val="es-ES" w:eastAsia="es-ES"/>
+        </w:rPr>
+        <w:t> </w:t>
+      </w:r>
+      <w:proofErr w:type="spellStart"/>
+      <w:r>
+        <w:rPr>
+          <w:rFonts w:ascii="Consolas" w:eastAsia="Times New Roman" w:hAnsi="Consolas" w:cs="Times New Roman"/>
+          <w:color w:val="D4D4D4"/>
+          <w:sz w:val="21"/>
+          <w:szCs w:val="21"/>
+          <w:lang w:val="es-ES" w:eastAsia="es-ES"/>
+        </w:rPr>
+        <w:t>nginx</w:t>
+      </w:r>
+      <w:proofErr w:type="spellEnd"/>
     </w:p>
     <w:p>
       <w:pPr>
@@ -840,7 +1384,73 @@
           <w:szCs w:val="21"/>
           <w:lang w:val="es-ES" w:eastAsia="es-ES"/>
         </w:rPr>
-        <w:t>sudo firewall-cmd --permanent --add-service=http</w:t>
+        <w:t>sudo firewall-</w:t>
+      </w:r>
+      <w:proofErr w:type="spellStart"/>
+      <w:r>
+        <w:rPr>
+          <w:rFonts w:ascii="Consolas" w:eastAsia="Times New Roman" w:hAnsi="Consolas" w:cs="Times New Roman"/>
+          <w:color w:val="D4D4D4"/>
+          <w:sz w:val="21"/>
+          <w:szCs w:val="21"/>
+          <w:lang w:val="es-ES" w:eastAsia="es-ES"/>
+        </w:rPr>
+        <w:t>cmd</w:t>
+      </w:r>
+      <w:proofErr w:type="spellEnd"/>
+      <w:r>
+        <w:rPr>
+          <w:rFonts w:ascii="Consolas" w:eastAsia="Times New Roman" w:hAnsi="Consolas" w:cs="Times New Roman"/>
+          <w:color w:val="D4D4D4"/>
+          <w:sz w:val="21"/>
+          <w:szCs w:val="21"/>
+          <w:lang w:val="es-ES" w:eastAsia="es-ES"/>
+        </w:rPr>
+        <w:t> --</w:t>
+      </w:r>
+      <w:proofErr w:type="spellStart"/>
+      <w:r>
+        <w:rPr>
+          <w:rFonts w:ascii="Consolas" w:eastAsia="Times New Roman" w:hAnsi="Consolas" w:cs="Times New Roman"/>
+          <w:color w:val="D4D4D4"/>
+          <w:sz w:val="21"/>
+          <w:szCs w:val="21"/>
+          <w:lang w:val="es-ES" w:eastAsia="es-ES"/>
+        </w:rPr>
+        <w:t>permanent</w:t>
+      </w:r>
+      <w:proofErr w:type="spellEnd"/>
+      <w:r>
+        <w:rPr>
+          <w:rFonts w:ascii="Consolas" w:eastAsia="Times New Roman" w:hAnsi="Consolas" w:cs="Times New Roman"/>
+          <w:color w:val="D4D4D4"/>
+          <w:sz w:val="21"/>
+          <w:szCs w:val="21"/>
+          <w:lang w:val="es-ES" w:eastAsia="es-ES"/>
+        </w:rPr>
+        <w:t> --</w:t>
+      </w:r>
+      <w:proofErr w:type="spellStart"/>
+      <w:r>
+        <w:rPr>
+          <w:rFonts w:ascii="Consolas" w:eastAsia="Times New Roman" w:hAnsi="Consolas" w:cs="Times New Roman"/>
+          <w:color w:val="D4D4D4"/>
+          <w:sz w:val="21"/>
+          <w:szCs w:val="21"/>
+          <w:lang w:val="es-ES" w:eastAsia="es-ES"/>
+        </w:rPr>
+        <w:t>add-service</w:t>
+      </w:r>
+      <w:proofErr w:type="spellEnd"/>
+      <w:r>
+        <w:rPr>
+          <w:rFonts w:ascii="Consolas" w:eastAsia="Times New Roman" w:hAnsi="Consolas" w:cs="Times New Roman"/>
+          <w:color w:val="D4D4D4"/>
+          <w:sz w:val="21"/>
+          <w:szCs w:val="21"/>
+          <w:lang w:val="es-ES" w:eastAsia="es-ES"/>
+        </w:rPr>
+        <w:t>=http</w:t>
       </w:r>
     </w:p>
     <w:p>
@@ -882,7 +1492,73 @@
           <w:szCs w:val="21"/>
           <w:lang w:val="es-ES" w:eastAsia="es-ES"/>
         </w:rPr>
-        <w:t>sudo firewall-cmd --permanent --add-service=http</w:t>
+        <w:t>sudo firewall-</w:t>
+      </w:r>
+      <w:proofErr w:type="spellStart"/>
+      <w:r>
+        <w:rPr>
+          <w:rFonts w:ascii="Consolas" w:eastAsia="Times New Roman" w:hAnsi="Consolas" w:cs="Times New Roman"/>
+          <w:color w:val="D4D4D4"/>
+          <w:sz w:val="21"/>
+          <w:szCs w:val="21"/>
+          <w:lang w:val="es-ES" w:eastAsia="es-ES"/>
+        </w:rPr>
+        <w:t>cmd</w:t>
+      </w:r>
+      <w:proofErr w:type="spellEnd"/>
+      <w:r>
+        <w:rPr>
+          <w:rFonts w:ascii="Consolas" w:eastAsia="Times New Roman" w:hAnsi="Consolas" w:cs="Times New Roman"/>
+          <w:color w:val="D4D4D4"/>
+          <w:sz w:val="21"/>
+          <w:szCs w:val="21"/>
+          <w:lang w:val="es-ES" w:eastAsia="es-ES"/>
+        </w:rPr>
+        <w:t> --</w:t>
+      </w:r>
+      <w:proofErr w:type="spellStart"/>
+      <w:r>
+        <w:rPr>
+          <w:rFonts w:ascii="Consolas" w:eastAsia="Times New Roman" w:hAnsi="Consolas" w:cs="Times New Roman"/>
+          <w:color w:val="D4D4D4"/>
+          <w:sz w:val="21"/>
+          <w:szCs w:val="21"/>
+          <w:lang w:val="es-ES" w:eastAsia="es-ES"/>
+        </w:rPr>
+        <w:t>permanent</w:t>
+      </w:r>
+      <w:proofErr w:type="spellEnd"/>
+      <w:r>
+        <w:rPr>
+          <w:rFonts w:ascii="Consolas" w:eastAsia="Times New Roman" w:hAnsi="Consolas" w:cs="Times New Roman"/>
+          <w:color w:val="D4D4D4"/>
+          <w:sz w:val="21"/>
+          <w:szCs w:val="21"/>
+          <w:lang w:val="es-ES" w:eastAsia="es-ES"/>
+        </w:rPr>
+        <w:t> --</w:t>
+      </w:r>
+      <w:proofErr w:type="spellStart"/>
+      <w:r>
+        <w:rPr>
+          <w:rFonts w:ascii="Consolas" w:eastAsia="Times New Roman" w:hAnsi="Consolas" w:cs="Times New Roman"/>
+          <w:color w:val="D4D4D4"/>
+          <w:sz w:val="21"/>
+          <w:szCs w:val="21"/>
+          <w:lang w:val="es-ES" w:eastAsia="es-ES"/>
+        </w:rPr>
+        <w:t>add-service</w:t>
+      </w:r>
+      <w:proofErr w:type="spellEnd"/>
+      <w:r>
+        <w:rPr>
+          <w:rFonts w:ascii="Consolas" w:eastAsia="Times New Roman" w:hAnsi="Consolas" w:cs="Times New Roman"/>
+          <w:color w:val="D4D4D4"/>
+          <w:sz w:val="21"/>
+          <w:szCs w:val="21"/>
+          <w:lang w:val="es-ES" w:eastAsia="es-ES"/>
+        </w:rPr>
+        <w:t>=http</w:t>
       </w:r>
       <w:r>
         <w:rPr>
@@ -952,8 +1628,52 @@
           <w:szCs w:val="21"/>
           <w:lang w:val="es-ES" w:eastAsia="es-ES"/>
         </w:rPr>
-        <w:t>sudo firewall-cmd –reload</w:t>
-      </w:r>
+        <w:t>sudo firewall-</w:t>
+      </w:r>
+      <w:proofErr w:type="spellStart"/>
+      <w:r>
+        <w:rPr>
+          <w:rFonts w:ascii="Consolas" w:eastAsia="Times New Roman" w:hAnsi="Consolas" w:cs="Times New Roman"/>
+          <w:color w:val="D4D4D4"/>
+          <w:sz w:val="21"/>
+          <w:szCs w:val="21"/>
+          <w:lang w:val="es-ES" w:eastAsia="es-ES"/>
+        </w:rPr>
+        <w:t>cmd</w:t>
+      </w:r>
+      <w:proofErr w:type="spellEnd"/>
+      <w:r>
+        <w:rPr>
+          <w:rFonts w:ascii="Consolas" w:eastAsia="Times New Roman" w:hAnsi="Consolas" w:cs="Times New Roman"/>
+          <w:color w:val="D4D4D4"/>
+          <w:sz w:val="21"/>
+          <w:szCs w:val="21"/>
+          <w:lang w:val="es-ES" w:eastAsia="es-ES"/>
+        </w:rPr>
+        <w:t> –</w:t>
+      </w:r>
+      <w:r>
+        <w:rPr>
+          <w:rFonts w:ascii="Consolas" w:eastAsia="Times New Roman" w:hAnsi="Consolas" w:cs="Times New Roman"/>
+          <w:color w:val="D4D4D4"/>
+          <w:sz w:val="21"/>
+          <w:szCs w:val="21"/>
+          <w:lang w:val="es-ES" w:eastAsia="es-ES"/>
+        </w:rPr>
+        <w:t>-</w:t>
+      </w:r>
+      <w:proofErr w:type="spellStart"/>
+      <w:r>
+        <w:rPr>
+          <w:rFonts w:ascii="Consolas" w:eastAsia="Times New Roman" w:hAnsi="Consolas" w:cs="Times New Roman"/>
+          <w:color w:val="D4D4D4"/>
+          <w:sz w:val="21"/>
+          <w:szCs w:val="21"/>
+          <w:lang w:val="es-ES" w:eastAsia="es-ES"/>
+        </w:rPr>
+        <w:t>reload</w:t>
+      </w:r>
+      <w:proofErr w:type="spellEnd"/>
     </w:p>
     <w:p>
       <w:pPr>
@@ -987,7 +1707,21 @@
         <w:rPr>
           <w:lang w:val="es-ES"/>
         </w:rPr>
-        <w:t xml:space="preserve"> vim:</w:t>
+        <w:t xml:space="preserve"> </w:t>
+      </w:r>
+      <w:proofErr w:type="spellStart"/>
+      <w:r>
+        <w:rPr>
+          <w:lang w:val="es-ES"/>
+        </w:rPr>
+        <w:t>vim</w:t>
+      </w:r>
+      <w:proofErr w:type="spellEnd"/>
+      <w:r>
+        <w:rPr>
+          <w:lang w:val="es-ES"/>
+        </w:rPr>
+        <w:t>:</w:t>
       </w:r>
     </w:p>
     <w:p>
@@ -1003,6 +1737,7 @@
         </w:rPr>
         <w:t xml:space="preserve">Nos dirigimos a la carpeta </w:t>
       </w:r>
+      <w:proofErr w:type="spellStart"/>
       <w:proofErr w:type="gramStart"/>
       <w:r>
         <w:rPr>
@@ -1010,6 +1745,7 @@
         </w:rPr>
         <w:t>conf.d</w:t>
       </w:r>
+      <w:proofErr w:type="spellEnd"/>
       <w:proofErr w:type="gramEnd"/>
       <w:r>
         <w:rPr>
@@ -1058,8 +1794,53 @@
           <w:szCs w:val="21"/>
           <w:lang w:val="es-ES" w:eastAsia="es-ES"/>
         </w:rPr>
-        <w:t> /etc/nginx/</w:t>
-      </w:r>
+        <w:t> /</w:t>
+      </w:r>
+      <w:proofErr w:type="spellStart"/>
+      <w:r>
+        <w:rPr>
+          <w:rFonts w:ascii="Consolas" w:eastAsia="Times New Roman" w:hAnsi="Consolas" w:cs="Times New Roman"/>
+          <w:color w:val="D4D4D4"/>
+          <w:sz w:val="21"/>
+          <w:szCs w:val="21"/>
+          <w:lang w:val="es-ES" w:eastAsia="es-ES"/>
+        </w:rPr>
+        <w:t>etc</w:t>
+      </w:r>
+      <w:proofErr w:type="spellEnd"/>
+      <w:r>
+        <w:rPr>
+          <w:rFonts w:ascii="Consolas" w:eastAsia="Times New Roman" w:hAnsi="Consolas" w:cs="Times New Roman"/>
+          <w:color w:val="D4D4D4"/>
+          <w:sz w:val="21"/>
+          <w:szCs w:val="21"/>
+          <w:lang w:val="es-ES" w:eastAsia="es-ES"/>
+        </w:rPr>
+        <w:t>/</w:t>
+      </w:r>
+      <w:proofErr w:type="spellStart"/>
+      <w:r>
+        <w:rPr>
+          <w:rFonts w:ascii="Consolas" w:eastAsia="Times New Roman" w:hAnsi="Consolas" w:cs="Times New Roman"/>
+          <w:color w:val="D4D4D4"/>
+          <w:sz w:val="21"/>
+          <w:szCs w:val="21"/>
+          <w:lang w:val="es-ES" w:eastAsia="es-ES"/>
+        </w:rPr>
+        <w:t>nginx</w:t>
+      </w:r>
+      <w:proofErr w:type="spellEnd"/>
+      <w:r>
+        <w:rPr>
+          <w:rFonts w:ascii="Consolas" w:eastAsia="Times New Roman" w:hAnsi="Consolas" w:cs="Times New Roman"/>
+          <w:color w:val="D4D4D4"/>
+          <w:sz w:val="21"/>
+          <w:szCs w:val="21"/>
+          <w:lang w:val="es-ES" w:eastAsia="es-ES"/>
+        </w:rPr>
+        <w:t>/</w:t>
+      </w:r>
+      <w:proofErr w:type="spellStart"/>
       <w:proofErr w:type="gramStart"/>
       <w:r>
         <w:rPr>
@@ -1071,6 +1852,7 @@
         </w:rPr>
         <w:t>conf.d</w:t>
       </w:r>
+      <w:proofErr w:type="spellEnd"/>
       <w:proofErr w:type="gramEnd"/>
     </w:p>
     <w:p>
@@ -1092,7 +1874,35 @@
         <w:rPr>
           <w:lang w:val="es-ES"/>
         </w:rPr>
-        <w:t>Crear un archivo con extencion .conf ejemplo:</w:t>
+        <w:t xml:space="preserve">Crear un archivo con </w:t>
+      </w:r>
+      <w:proofErr w:type="spellStart"/>
+      <w:r>
+        <w:rPr>
+          <w:lang w:val="es-ES"/>
+        </w:rPr>
+        <w:t>extencion</w:t>
+      </w:r>
+      <w:proofErr w:type="spellEnd"/>
+      <w:r>
+        <w:rPr>
+          <w:lang w:val="es-ES"/>
+        </w:rPr>
+        <w:t xml:space="preserve"> .</w:t>
+      </w:r>
+      <w:proofErr w:type="spellStart"/>
+      <w:r>
+        <w:rPr>
+          <w:lang w:val="es-ES"/>
+        </w:rPr>
+        <w:t>conf</w:t>
+      </w:r>
+      <w:proofErr w:type="spellEnd"/>
+      <w:r>
+        <w:rPr>
+          <w:lang w:val="es-ES"/>
+        </w:rPr>
+        <w:t xml:space="preserve"> ejemplo:</w:t>
       </w:r>
     </w:p>
     <w:p>
@@ -1117,16 +1927,40 @@
         </w:rPr>
         <w:t xml:space="preserve">$ </w:t>
       </w:r>
-      <w:r>
-        <w:rPr>
-          <w:rFonts w:ascii="Consolas" w:eastAsia="Times New Roman" w:hAnsi="Consolas" w:cs="Times New Roman"/>
-          <w:color w:val="D4D4D4"/>
-          <w:sz w:val="21"/>
-          <w:szCs w:val="21"/>
-          <w:lang w:val="es-ES" w:eastAsia="es-ES"/>
-        </w:rPr>
-        <w:t>vim example.com.conf</w:t>
-      </w:r>
+      <w:proofErr w:type="spellStart"/>
+      <w:r>
+        <w:rPr>
+          <w:rFonts w:ascii="Consolas" w:eastAsia="Times New Roman" w:hAnsi="Consolas" w:cs="Times New Roman"/>
+          <w:color w:val="D4D4D4"/>
+          <w:sz w:val="21"/>
+          <w:szCs w:val="21"/>
+          <w:lang w:val="es-ES" w:eastAsia="es-ES"/>
+        </w:rPr>
+        <w:t>vim</w:t>
+      </w:r>
+      <w:proofErr w:type="spellEnd"/>
+      <w:r>
+        <w:rPr>
+          <w:rFonts w:ascii="Consolas" w:eastAsia="Times New Roman" w:hAnsi="Consolas" w:cs="Times New Roman"/>
+          <w:color w:val="D4D4D4"/>
+          <w:sz w:val="21"/>
+          <w:szCs w:val="21"/>
+          <w:lang w:val="es-ES" w:eastAsia="es-ES"/>
+        </w:rPr>
+        <w:t> </w:t>
+      </w:r>
+      <w:proofErr w:type="spellStart"/>
+      <w:r>
+        <w:rPr>
+          <w:rFonts w:ascii="Consolas" w:eastAsia="Times New Roman" w:hAnsi="Consolas" w:cs="Times New Roman"/>
+          <w:color w:val="D4D4D4"/>
+          <w:sz w:val="21"/>
+          <w:szCs w:val="21"/>
+          <w:lang w:val="es-ES" w:eastAsia="es-ES"/>
+        </w:rPr>
+        <w:t>example.com.conf</w:t>
+      </w:r>
+      <w:proofErr w:type="spellEnd"/>
     </w:p>
     <w:p>
       <w:pPr>
@@ -1147,7 +1981,21 @@
         <w:rPr>
           <w:lang w:val="es-ES"/>
         </w:rPr>
-        <w:t>Dentro del archivo configuramos lo siguiente cambiar los datos de example por el dominio y subdominio de su aplicación.</w:t>
+        <w:t xml:space="preserve">Dentro del archivo configuramos lo siguiente cambiar los datos de </w:t>
+      </w:r>
+      <w:proofErr w:type="spellStart"/>
+      <w:r>
+        <w:rPr>
+          <w:lang w:val="es-ES"/>
+        </w:rPr>
+        <w:t>example</w:t>
+      </w:r>
+      <w:proofErr w:type="spellEnd"/>
+      <w:r>
+        <w:rPr>
+          <w:lang w:val="es-ES"/>
+        </w:rPr>
+        <w:t xml:space="preserve"> por el dominio y subdominio de su aplicación.</w:t>
       </w:r>
     </w:p>
     <w:p>
@@ -1252,7 +2100,29 @@
           <w:szCs w:val="21"/>
           <w:lang w:eastAsia="es-ES"/>
         </w:rPr>
-        <w:t>       server_name </w:t>
+        <w:t>       </w:t>
+      </w:r>
+      <w:proofErr w:type="spellStart"/>
+      <w:r>
+        <w:rPr>
+          <w:rFonts w:ascii="Consolas" w:eastAsia="Times New Roman" w:hAnsi="Consolas" w:cs="Times New Roman"/>
+          <w:color w:val="D4D4D4"/>
+          <w:sz w:val="21"/>
+          <w:szCs w:val="21"/>
+          <w:lang w:eastAsia="es-ES"/>
+        </w:rPr>
+        <w:t>server_name</w:t>
+      </w:r>
+      <w:proofErr w:type="spellEnd"/>
+      <w:r>
+        <w:rPr>
+          <w:rFonts w:ascii="Consolas" w:eastAsia="Times New Roman" w:hAnsi="Consolas" w:cs="Times New Roman"/>
+          <w:color w:val="D4D4D4"/>
+          <w:sz w:val="21"/>
+          <w:szCs w:val="21"/>
+          <w:lang w:eastAsia="es-ES"/>
+        </w:rPr>
+        <w:t> </w:t>
       </w:r>
       <w:proofErr w:type="gramStart"/>
       <w:r>
@@ -1377,7 +2247,73 @@
           <w:lang w:eastAsia="es-ES"/>
         </w:rPr>
         <w:lastRenderedPageBreak/>
-        <w:t>                try_files $uri $uri/ /app/index.html;</w:t>
+        <w:t>                </w:t>
+      </w:r>
+      <w:proofErr w:type="spellStart"/>
+      <w:r>
+        <w:rPr>
+          <w:rFonts w:ascii="Consolas" w:eastAsia="Times New Roman" w:hAnsi="Consolas" w:cs="Times New Roman"/>
+          <w:color w:val="D4D4D4"/>
+          <w:sz w:val="21"/>
+          <w:szCs w:val="21"/>
+          <w:lang w:eastAsia="es-ES"/>
+        </w:rPr>
+        <w:t>try_files</w:t>
+      </w:r>
+      <w:proofErr w:type="spellEnd"/>
+      <w:r>
+        <w:rPr>
+          <w:rFonts w:ascii="Consolas" w:eastAsia="Times New Roman" w:hAnsi="Consolas" w:cs="Times New Roman"/>
+          <w:color w:val="D4D4D4"/>
+          <w:sz w:val="21"/>
+          <w:szCs w:val="21"/>
+          <w:lang w:eastAsia="es-ES"/>
+        </w:rPr>
+        <w:t> $</w:t>
+      </w:r>
+      <w:proofErr w:type="spellStart"/>
+      <w:r>
+        <w:rPr>
+          <w:rFonts w:ascii="Consolas" w:eastAsia="Times New Roman" w:hAnsi="Consolas" w:cs="Times New Roman"/>
+          <w:color w:val="D4D4D4"/>
+          <w:sz w:val="21"/>
+          <w:szCs w:val="21"/>
+          <w:lang w:eastAsia="es-ES"/>
+        </w:rPr>
+        <w:t>uri</w:t>
+      </w:r>
+      <w:proofErr w:type="spellEnd"/>
+      <w:r>
+        <w:rPr>
+          <w:rFonts w:ascii="Consolas" w:eastAsia="Times New Roman" w:hAnsi="Consolas" w:cs="Times New Roman"/>
+          <w:color w:val="D4D4D4"/>
+          <w:sz w:val="21"/>
+          <w:szCs w:val="21"/>
+          <w:lang w:eastAsia="es-ES"/>
+        </w:rPr>
+        <w:t> $</w:t>
+      </w:r>
+      <w:proofErr w:type="spellStart"/>
+      <w:r>
+        <w:rPr>
+          <w:rFonts w:ascii="Consolas" w:eastAsia="Times New Roman" w:hAnsi="Consolas" w:cs="Times New Roman"/>
+          <w:color w:val="D4D4D4"/>
+          <w:sz w:val="21"/>
+          <w:szCs w:val="21"/>
+          <w:lang w:eastAsia="es-ES"/>
+        </w:rPr>
+        <w:t>uri</w:t>
+      </w:r>
+      <w:proofErr w:type="spellEnd"/>
+      <w:r>
+        <w:rPr>
+          <w:rFonts w:ascii="Consolas" w:eastAsia="Times New Roman" w:hAnsi="Consolas" w:cs="Times New Roman"/>
+          <w:color w:val="D4D4D4"/>
+          <w:sz w:val="21"/>
+          <w:szCs w:val="21"/>
+          <w:lang w:eastAsia="es-ES"/>
+        </w:rPr>
+        <w:t>/ /app/index.html;</w:t>
       </w:r>
     </w:p>
     <w:p>
@@ -1545,7 +2481,29 @@
           <w:szCs w:val="21"/>
           <w:lang w:eastAsia="es-ES"/>
         </w:rPr>
-        <w:t>       server_name </w:t>
+        <w:t>       </w:t>
+      </w:r>
+      <w:proofErr w:type="spellStart"/>
+      <w:r>
+        <w:rPr>
+          <w:rFonts w:ascii="Consolas" w:eastAsia="Times New Roman" w:hAnsi="Consolas" w:cs="Times New Roman"/>
+          <w:color w:val="D4D4D4"/>
+          <w:sz w:val="21"/>
+          <w:szCs w:val="21"/>
+          <w:lang w:eastAsia="es-ES"/>
+        </w:rPr>
+        <w:t>server_name</w:t>
+      </w:r>
+      <w:proofErr w:type="spellEnd"/>
+      <w:r>
+        <w:rPr>
+          <w:rFonts w:ascii="Consolas" w:eastAsia="Times New Roman" w:hAnsi="Consolas" w:cs="Times New Roman"/>
+          <w:color w:val="D4D4D4"/>
+          <w:sz w:val="21"/>
+          <w:szCs w:val="21"/>
+          <w:lang w:eastAsia="es-ES"/>
+        </w:rPr>
+        <w:t> </w:t>
       </w:r>
       <w:proofErr w:type="gramStart"/>
       <w:r>
@@ -1626,7 +2584,29 @@
           <w:szCs w:val="21"/>
           <w:lang w:eastAsia="es-ES"/>
         </w:rPr>
-        <w:t>                proxy_pass http://localhost:3001;</w:t>
+        <w:t>                </w:t>
+      </w:r>
+      <w:proofErr w:type="spellStart"/>
+      <w:r>
+        <w:rPr>
+          <w:rFonts w:ascii="Consolas" w:eastAsia="Times New Roman" w:hAnsi="Consolas" w:cs="Times New Roman"/>
+          <w:color w:val="D4D4D4"/>
+          <w:sz w:val="21"/>
+          <w:szCs w:val="21"/>
+          <w:lang w:eastAsia="es-ES"/>
+        </w:rPr>
+        <w:t>proxy_pass</w:t>
+      </w:r>
+      <w:proofErr w:type="spellEnd"/>
+      <w:r>
+        <w:rPr>
+          <w:rFonts w:ascii="Consolas" w:eastAsia="Times New Roman" w:hAnsi="Consolas" w:cs="Times New Roman"/>
+          <w:color w:val="D4D4D4"/>
+          <w:sz w:val="21"/>
+          <w:szCs w:val="21"/>
+          <w:lang w:eastAsia="es-ES"/>
+        </w:rPr>
+        <w:t> http://localhost:3001;</w:t>
       </w:r>
     </w:p>
     <w:p>
@@ -1649,7 +2629,29 @@
           <w:szCs w:val="21"/>
           <w:lang w:eastAsia="es-ES"/>
         </w:rPr>
-        <w:t>                proxy_http_version 1.1;</w:t>
+        <w:t>                </w:t>
+      </w:r>
+      <w:proofErr w:type="spellStart"/>
+      <w:r>
+        <w:rPr>
+          <w:rFonts w:ascii="Consolas" w:eastAsia="Times New Roman" w:hAnsi="Consolas" w:cs="Times New Roman"/>
+          <w:color w:val="D4D4D4"/>
+          <w:sz w:val="21"/>
+          <w:szCs w:val="21"/>
+          <w:lang w:eastAsia="es-ES"/>
+        </w:rPr>
+        <w:t>proxy_http_version</w:t>
+      </w:r>
+      <w:proofErr w:type="spellEnd"/>
+      <w:r>
+        <w:rPr>
+          <w:rFonts w:ascii="Consolas" w:eastAsia="Times New Roman" w:hAnsi="Consolas" w:cs="Times New Roman"/>
+          <w:color w:val="D4D4D4"/>
+          <w:sz w:val="21"/>
+          <w:szCs w:val="21"/>
+          <w:lang w:eastAsia="es-ES"/>
+        </w:rPr>
+        <w:t> 1.1;</w:t>
       </w:r>
     </w:p>
     <w:p>
@@ -1672,7 +2674,51 @@
           <w:szCs w:val="21"/>
           <w:lang w:eastAsia="es-ES"/>
         </w:rPr>
-        <w:t>                proxy_set_header Upgrade $http_upgrade;</w:t>
+        <w:t>                </w:t>
+      </w:r>
+      <w:proofErr w:type="spellStart"/>
+      <w:r>
+        <w:rPr>
+          <w:rFonts w:ascii="Consolas" w:eastAsia="Times New Roman" w:hAnsi="Consolas" w:cs="Times New Roman"/>
+          <w:color w:val="D4D4D4"/>
+          <w:sz w:val="21"/>
+          <w:szCs w:val="21"/>
+          <w:lang w:eastAsia="es-ES"/>
+        </w:rPr>
+        <w:t>proxy_set_header</w:t>
+      </w:r>
+      <w:proofErr w:type="spellEnd"/>
+      <w:r>
+        <w:rPr>
+          <w:rFonts w:ascii="Consolas" w:eastAsia="Times New Roman" w:hAnsi="Consolas" w:cs="Times New Roman"/>
+          <w:color w:val="D4D4D4"/>
+          <w:sz w:val="21"/>
+          <w:szCs w:val="21"/>
+          <w:lang w:eastAsia="es-ES"/>
+        </w:rPr>
+        <w:t> Upgrade $</w:t>
+      </w:r>
+      <w:proofErr w:type="spellStart"/>
+      <w:r>
+        <w:rPr>
+          <w:rFonts w:ascii="Consolas" w:eastAsia="Times New Roman" w:hAnsi="Consolas" w:cs="Times New Roman"/>
+          <w:color w:val="D4D4D4"/>
+          <w:sz w:val="21"/>
+          <w:szCs w:val="21"/>
+          <w:lang w:eastAsia="es-ES"/>
+        </w:rPr>
+        <w:t>http_upgrade</w:t>
+      </w:r>
+      <w:proofErr w:type="spellEnd"/>
+      <w:r>
+        <w:rPr>
+          <w:rFonts w:ascii="Consolas" w:eastAsia="Times New Roman" w:hAnsi="Consolas" w:cs="Times New Roman"/>
+          <w:color w:val="D4D4D4"/>
+          <w:sz w:val="21"/>
+          <w:szCs w:val="21"/>
+          <w:lang w:eastAsia="es-ES"/>
+        </w:rPr>
+        <w:t>;</w:t>
       </w:r>
     </w:p>
     <w:p>
@@ -1697,15 +2743,27 @@
         </w:rPr>
         <w:t>                </w:t>
       </w:r>
-      <w:r>
-        <w:rPr>
-          <w:rFonts w:ascii="Consolas" w:eastAsia="Times New Roman" w:hAnsi="Consolas" w:cs="Times New Roman"/>
-          <w:color w:val="D4D4D4"/>
-          <w:sz w:val="21"/>
-          <w:szCs w:val="21"/>
-          <w:lang w:eastAsia="es-ES"/>
-        </w:rPr>
-        <w:t>proxy_set_header Connection 'upgrade';</w:t>
+      <w:proofErr w:type="spellStart"/>
+      <w:r>
+        <w:rPr>
+          <w:rFonts w:ascii="Consolas" w:eastAsia="Times New Roman" w:hAnsi="Consolas" w:cs="Times New Roman"/>
+          <w:color w:val="D4D4D4"/>
+          <w:sz w:val="21"/>
+          <w:szCs w:val="21"/>
+          <w:lang w:eastAsia="es-ES"/>
+        </w:rPr>
+        <w:t>proxy_set_header</w:t>
+      </w:r>
+      <w:proofErr w:type="spellEnd"/>
+      <w:r>
+        <w:rPr>
+          <w:rFonts w:ascii="Consolas" w:eastAsia="Times New Roman" w:hAnsi="Consolas" w:cs="Times New Roman"/>
+          <w:color w:val="D4D4D4"/>
+          <w:sz w:val="21"/>
+          <w:szCs w:val="21"/>
+          <w:lang w:eastAsia="es-ES"/>
+        </w:rPr>
+        <w:t> Connection 'upgrade';</w:t>
       </w:r>
     </w:p>
     <w:p>
@@ -1728,7 +2786,29 @@
           <w:szCs w:val="21"/>
           <w:lang w:eastAsia="es-ES"/>
         </w:rPr>
-        <w:t>                proxy_set_header Host $host;</w:t>
+        <w:t>                </w:t>
+      </w:r>
+      <w:proofErr w:type="spellStart"/>
+      <w:r>
+        <w:rPr>
+          <w:rFonts w:ascii="Consolas" w:eastAsia="Times New Roman" w:hAnsi="Consolas" w:cs="Times New Roman"/>
+          <w:color w:val="D4D4D4"/>
+          <w:sz w:val="21"/>
+          <w:szCs w:val="21"/>
+          <w:lang w:eastAsia="es-ES"/>
+        </w:rPr>
+        <w:t>proxy_set_header</w:t>
+      </w:r>
+      <w:proofErr w:type="spellEnd"/>
+      <w:r>
+        <w:rPr>
+          <w:rFonts w:ascii="Consolas" w:eastAsia="Times New Roman" w:hAnsi="Consolas" w:cs="Times New Roman"/>
+          <w:color w:val="D4D4D4"/>
+          <w:sz w:val="21"/>
+          <w:szCs w:val="21"/>
+          <w:lang w:eastAsia="es-ES"/>
+        </w:rPr>
+        <w:t> Host $host;</w:t>
       </w:r>
     </w:p>
     <w:p>
@@ -1751,7 +2831,51 @@
           <w:szCs w:val="21"/>
           <w:lang w:eastAsia="es-ES"/>
         </w:rPr>
-        <w:t>                proxy_cache_bypass $http_upgrade;</w:t>
+        <w:t>                </w:t>
+      </w:r>
+      <w:proofErr w:type="spellStart"/>
+      <w:r>
+        <w:rPr>
+          <w:rFonts w:ascii="Consolas" w:eastAsia="Times New Roman" w:hAnsi="Consolas" w:cs="Times New Roman"/>
+          <w:color w:val="D4D4D4"/>
+          <w:sz w:val="21"/>
+          <w:szCs w:val="21"/>
+          <w:lang w:eastAsia="es-ES"/>
+        </w:rPr>
+        <w:t>proxy_cache_bypass</w:t>
+      </w:r>
+      <w:proofErr w:type="spellEnd"/>
+      <w:r>
+        <w:rPr>
+          <w:rFonts w:ascii="Consolas" w:eastAsia="Times New Roman" w:hAnsi="Consolas" w:cs="Times New Roman"/>
+          <w:color w:val="D4D4D4"/>
+          <w:sz w:val="21"/>
+          <w:szCs w:val="21"/>
+          <w:lang w:eastAsia="es-ES"/>
+        </w:rPr>
+        <w:t> $</w:t>
+      </w:r>
+      <w:proofErr w:type="spellStart"/>
+      <w:r>
+        <w:rPr>
+          <w:rFonts w:ascii="Consolas" w:eastAsia="Times New Roman" w:hAnsi="Consolas" w:cs="Times New Roman"/>
+          <w:color w:val="D4D4D4"/>
+          <w:sz w:val="21"/>
+          <w:szCs w:val="21"/>
+          <w:lang w:eastAsia="es-ES"/>
+        </w:rPr>
+        <w:t>http_upgrade</w:t>
+      </w:r>
+      <w:proofErr w:type="spellEnd"/>
+      <w:r>
+        <w:rPr>
+          <w:rFonts w:ascii="Consolas" w:eastAsia="Times New Roman" w:hAnsi="Consolas" w:cs="Times New Roman"/>
+          <w:color w:val="D4D4D4"/>
+          <w:sz w:val="21"/>
+          <w:szCs w:val="21"/>
+          <w:lang w:eastAsia="es-ES"/>
+        </w:rPr>
+        <w:t>;</w:t>
       </w:r>
     </w:p>
     <w:p>
@@ -1867,15 +2991,49 @@
         </w:rPr>
         <w:t xml:space="preserve">$ </w:t>
       </w:r>
-      <w:r>
-        <w:rPr>
-          <w:rFonts w:ascii="Consolas" w:eastAsia="Times New Roman" w:hAnsi="Consolas" w:cs="Times New Roman"/>
-          <w:color w:val="D4D4D4"/>
-          <w:sz w:val="21"/>
-          <w:szCs w:val="21"/>
-          <w:lang w:eastAsia="es-ES"/>
-        </w:rPr>
-        <w:t>sudo systemctl </w:t>
+      <w:proofErr w:type="spellStart"/>
+      <w:r>
+        <w:rPr>
+          <w:rFonts w:ascii="Consolas" w:eastAsia="Times New Roman" w:hAnsi="Consolas" w:cs="Times New Roman"/>
+          <w:color w:val="D4D4D4"/>
+          <w:sz w:val="21"/>
+          <w:szCs w:val="21"/>
+          <w:lang w:eastAsia="es-ES"/>
+        </w:rPr>
+        <w:t>sudo</w:t>
+      </w:r>
+      <w:proofErr w:type="spellEnd"/>
+      <w:r>
+        <w:rPr>
+          <w:rFonts w:ascii="Consolas" w:eastAsia="Times New Roman" w:hAnsi="Consolas" w:cs="Times New Roman"/>
+          <w:color w:val="D4D4D4"/>
+          <w:sz w:val="21"/>
+          <w:szCs w:val="21"/>
+          <w:lang w:eastAsia="es-ES"/>
+        </w:rPr>
+        <w:t> </w:t>
+      </w:r>
+      <w:proofErr w:type="spellStart"/>
+      <w:r>
+        <w:rPr>
+          <w:rFonts w:ascii="Consolas" w:eastAsia="Times New Roman" w:hAnsi="Consolas" w:cs="Times New Roman"/>
+          <w:color w:val="D4D4D4"/>
+          <w:sz w:val="21"/>
+          <w:szCs w:val="21"/>
+          <w:lang w:eastAsia="es-ES"/>
+        </w:rPr>
+        <w:t>systemctl</w:t>
+      </w:r>
+      <w:proofErr w:type="spellEnd"/>
+      <w:r>
+        <w:rPr>
+          <w:rFonts w:ascii="Consolas" w:eastAsia="Times New Roman" w:hAnsi="Consolas" w:cs="Times New Roman"/>
+          <w:color w:val="D4D4D4"/>
+          <w:sz w:val="21"/>
+          <w:szCs w:val="21"/>
+          <w:lang w:eastAsia="es-ES"/>
+        </w:rPr>
+        <w:t> </w:t>
       </w:r>
       <w:r>
         <w:rPr>
@@ -1895,8 +3053,20 @@
           <w:szCs w:val="21"/>
           <w:lang w:eastAsia="es-ES"/>
         </w:rPr>
-        <w:t> nginx</w:t>
-      </w:r>
+        <w:t> </w:t>
+      </w:r>
+      <w:proofErr w:type="spellStart"/>
+      <w:r>
+        <w:rPr>
+          <w:rFonts w:ascii="Consolas" w:eastAsia="Times New Roman" w:hAnsi="Consolas" w:cs="Times New Roman"/>
+          <w:color w:val="D4D4D4"/>
+          <w:sz w:val="21"/>
+          <w:szCs w:val="21"/>
+          <w:lang w:eastAsia="es-ES"/>
+        </w:rPr>
+        <w:t>nginx</w:t>
+      </w:r>
+      <w:proofErr w:type="spellEnd"/>
     </w:p>
     <w:p>
       <w:pPr>
@@ -1926,16 +3096,62 @@
         </w:rPr>
         <w:t xml:space="preserve">$ </w:t>
       </w:r>
-      <w:r>
-        <w:rPr>
-          <w:rFonts w:ascii="Consolas" w:eastAsia="Times New Roman" w:hAnsi="Consolas" w:cs="Times New Roman"/>
-          <w:color w:val="D4D4D4"/>
-          <w:sz w:val="21"/>
-          <w:szCs w:val="21"/>
-          <w:lang w:eastAsia="es-ES"/>
-        </w:rPr>
-        <w:t>sudo systemctl enable nginx</w:t>
-      </w:r>
+      <w:proofErr w:type="spellStart"/>
+      <w:r>
+        <w:rPr>
+          <w:rFonts w:ascii="Consolas" w:eastAsia="Times New Roman" w:hAnsi="Consolas" w:cs="Times New Roman"/>
+          <w:color w:val="D4D4D4"/>
+          <w:sz w:val="21"/>
+          <w:szCs w:val="21"/>
+          <w:lang w:eastAsia="es-ES"/>
+        </w:rPr>
+        <w:t>sudo</w:t>
+      </w:r>
+      <w:proofErr w:type="spellEnd"/>
+      <w:r>
+        <w:rPr>
+          <w:rFonts w:ascii="Consolas" w:eastAsia="Times New Roman" w:hAnsi="Consolas" w:cs="Times New Roman"/>
+          <w:color w:val="D4D4D4"/>
+          <w:sz w:val="21"/>
+          <w:szCs w:val="21"/>
+          <w:lang w:eastAsia="es-ES"/>
+        </w:rPr>
+        <w:t> </w:t>
+      </w:r>
+      <w:proofErr w:type="spellStart"/>
+      <w:r>
+        <w:rPr>
+          <w:rFonts w:ascii="Consolas" w:eastAsia="Times New Roman" w:hAnsi="Consolas" w:cs="Times New Roman"/>
+          <w:color w:val="D4D4D4"/>
+          <w:sz w:val="21"/>
+          <w:szCs w:val="21"/>
+          <w:lang w:eastAsia="es-ES"/>
+        </w:rPr>
+        <w:t>systemctl</w:t>
+      </w:r>
+      <w:proofErr w:type="spellEnd"/>
+      <w:r>
+        <w:rPr>
+          <w:rFonts w:ascii="Consolas" w:eastAsia="Times New Roman" w:hAnsi="Consolas" w:cs="Times New Roman"/>
+          <w:color w:val="D4D4D4"/>
+          <w:sz w:val="21"/>
+          <w:szCs w:val="21"/>
+          <w:lang w:eastAsia="es-ES"/>
+        </w:rPr>
+        <w:t> enable </w:t>
+      </w:r>
+      <w:proofErr w:type="spellStart"/>
+      <w:r>
+        <w:rPr>
+          <w:rFonts w:ascii="Consolas" w:eastAsia="Times New Roman" w:hAnsi="Consolas" w:cs="Times New Roman"/>
+          <w:color w:val="D4D4D4"/>
+          <w:sz w:val="21"/>
+          <w:szCs w:val="21"/>
+          <w:lang w:eastAsia="es-ES"/>
+        </w:rPr>
+        <w:t>nginx</w:t>
+      </w:r>
+      <w:proofErr w:type="spellEnd"/>
     </w:p>
     <w:p>
       <w:pPr>
@@ -1953,8 +3169,16 @@
         <w:rPr>
           <w:lang w:val="es-ES"/>
         </w:rPr>
-        <w:t>Comprobamos el estado de Nginx</w:t>
-      </w:r>
+        <w:t xml:space="preserve">Comprobamos el estado de </w:t>
+      </w:r>
+      <w:proofErr w:type="spellStart"/>
+      <w:r>
+        <w:rPr>
+          <w:lang w:val="es-ES"/>
+        </w:rPr>
+        <w:t>Nginx</w:t>
+      </w:r>
+      <w:proofErr w:type="spellEnd"/>
     </w:p>
     <w:p>
       <w:pPr>
@@ -1986,8 +3210,42 @@
           <w:szCs w:val="21"/>
           <w:lang w:val="es-ES" w:eastAsia="es-ES"/>
         </w:rPr>
-        <w:t>sudo systemctl status nginx</w:t>
-      </w:r>
+        <w:t>sudo </w:t>
+      </w:r>
+      <w:proofErr w:type="spellStart"/>
+      <w:r>
+        <w:rPr>
+          <w:rFonts w:ascii="Consolas" w:eastAsia="Times New Roman" w:hAnsi="Consolas" w:cs="Times New Roman"/>
+          <w:color w:val="D4D4D4"/>
+          <w:sz w:val="21"/>
+          <w:szCs w:val="21"/>
+          <w:lang w:val="es-ES" w:eastAsia="es-ES"/>
+        </w:rPr>
+        <w:t>systemctl</w:t>
+      </w:r>
+      <w:proofErr w:type="spellEnd"/>
+      <w:r>
+        <w:rPr>
+          <w:rFonts w:ascii="Consolas" w:eastAsia="Times New Roman" w:hAnsi="Consolas" w:cs="Times New Roman"/>
+          <w:color w:val="D4D4D4"/>
+          <w:sz w:val="21"/>
+          <w:szCs w:val="21"/>
+          <w:lang w:val="es-ES" w:eastAsia="es-ES"/>
+        </w:rPr>
+        <w:t> status </w:t>
+      </w:r>
+      <w:proofErr w:type="spellStart"/>
+      <w:r>
+        <w:rPr>
+          <w:rFonts w:ascii="Consolas" w:eastAsia="Times New Roman" w:hAnsi="Consolas" w:cs="Times New Roman"/>
+          <w:color w:val="D4D4D4"/>
+          <w:sz w:val="21"/>
+          <w:szCs w:val="21"/>
+          <w:lang w:val="es-ES" w:eastAsia="es-ES"/>
+        </w:rPr>
+        <w:t>nginx</w:t>
+      </w:r>
+      <w:proofErr w:type="spellEnd"/>
     </w:p>
     <w:p>
       <w:pPr>
@@ -2041,8 +3299,64 @@
           <w:szCs w:val="21"/>
           <w:lang w:val="es-ES" w:eastAsia="es-ES"/>
         </w:rPr>
-        <w:t>sudo setsebool -P httpd_can_network_relay on</w:t>
-      </w:r>
+        <w:t>sudo </w:t>
+      </w:r>
+      <w:proofErr w:type="spellStart"/>
+      <w:r>
+        <w:rPr>
+          <w:rFonts w:ascii="Consolas" w:eastAsia="Times New Roman" w:hAnsi="Consolas" w:cs="Times New Roman"/>
+          <w:color w:val="D4D4D4"/>
+          <w:sz w:val="21"/>
+          <w:szCs w:val="21"/>
+          <w:lang w:val="es-ES" w:eastAsia="es-ES"/>
+        </w:rPr>
+        <w:t>setsebool</w:t>
+      </w:r>
+      <w:proofErr w:type="spellEnd"/>
+      <w:r>
+        <w:rPr>
+          <w:rFonts w:ascii="Consolas" w:eastAsia="Times New Roman" w:hAnsi="Consolas" w:cs="Times New Roman"/>
+          <w:color w:val="D4D4D4"/>
+          <w:sz w:val="21"/>
+          <w:szCs w:val="21"/>
+          <w:lang w:val="es-ES" w:eastAsia="es-ES"/>
+        </w:rPr>
+        <w:t> -P </w:t>
+      </w:r>
+      <w:proofErr w:type="spellStart"/>
+      <w:r>
+        <w:rPr>
+          <w:rFonts w:ascii="Consolas" w:eastAsia="Times New Roman" w:hAnsi="Consolas" w:cs="Times New Roman"/>
+          <w:color w:val="D4D4D4"/>
+          <w:sz w:val="21"/>
+          <w:szCs w:val="21"/>
+          <w:lang w:val="es-ES" w:eastAsia="es-ES"/>
+        </w:rPr>
+        <w:t>httpd_can_network_relay</w:t>
+      </w:r>
+      <w:proofErr w:type="spellEnd"/>
+      <w:r>
+        <w:rPr>
+          <w:rFonts w:ascii="Consolas" w:eastAsia="Times New Roman" w:hAnsi="Consolas" w:cs="Times New Roman"/>
+          <w:color w:val="D4D4D4"/>
+          <w:sz w:val="21"/>
+          <w:szCs w:val="21"/>
+          <w:lang w:val="es-ES" w:eastAsia="es-ES"/>
+        </w:rPr>
+        <w:t> </w:t>
+      </w:r>
+      <w:proofErr w:type="spellStart"/>
+      <w:r>
+        <w:rPr>
+          <w:rFonts w:ascii="Consolas" w:eastAsia="Times New Roman" w:hAnsi="Consolas" w:cs="Times New Roman"/>
+          <w:color w:val="D4D4D4"/>
+          <w:sz w:val="21"/>
+          <w:szCs w:val="21"/>
+          <w:lang w:val="es-ES" w:eastAsia="es-ES"/>
+        </w:rPr>
+        <w:t>on</w:t>
+      </w:r>
+      <w:proofErr w:type="spellEnd"/>
     </w:p>
     <w:p>
       <w:pPr>
@@ -2081,8 +3395,64 @@
           <w:szCs w:val="21"/>
           <w:lang w:val="es-ES" w:eastAsia="es-ES"/>
         </w:rPr>
-        <w:t>sudo setsebool -P httpd_can_network_connect on</w:t>
-      </w:r>
+        <w:t>sudo </w:t>
+      </w:r>
+      <w:proofErr w:type="spellStart"/>
+      <w:r>
+        <w:rPr>
+          <w:rFonts w:ascii="Consolas" w:eastAsia="Times New Roman" w:hAnsi="Consolas" w:cs="Times New Roman"/>
+          <w:color w:val="D4D4D4"/>
+          <w:sz w:val="21"/>
+          <w:szCs w:val="21"/>
+          <w:lang w:val="es-ES" w:eastAsia="es-ES"/>
+        </w:rPr>
+        <w:t>setsebool</w:t>
+      </w:r>
+      <w:proofErr w:type="spellEnd"/>
+      <w:r>
+        <w:rPr>
+          <w:rFonts w:ascii="Consolas" w:eastAsia="Times New Roman" w:hAnsi="Consolas" w:cs="Times New Roman"/>
+          <w:color w:val="D4D4D4"/>
+          <w:sz w:val="21"/>
+          <w:szCs w:val="21"/>
+          <w:lang w:val="es-ES" w:eastAsia="es-ES"/>
+        </w:rPr>
+        <w:t> -P </w:t>
+      </w:r>
+      <w:proofErr w:type="spellStart"/>
+      <w:r>
+        <w:rPr>
+          <w:rFonts w:ascii="Consolas" w:eastAsia="Times New Roman" w:hAnsi="Consolas" w:cs="Times New Roman"/>
+          <w:color w:val="D4D4D4"/>
+          <w:sz w:val="21"/>
+          <w:szCs w:val="21"/>
+          <w:lang w:val="es-ES" w:eastAsia="es-ES"/>
+        </w:rPr>
+        <w:t>httpd_can_network_connect</w:t>
+      </w:r>
+      <w:proofErr w:type="spellEnd"/>
+      <w:r>
+        <w:rPr>
+          <w:rFonts w:ascii="Consolas" w:eastAsia="Times New Roman" w:hAnsi="Consolas" w:cs="Times New Roman"/>
+          <w:color w:val="D4D4D4"/>
+          <w:sz w:val="21"/>
+          <w:szCs w:val="21"/>
+          <w:lang w:val="es-ES" w:eastAsia="es-ES"/>
+        </w:rPr>
+        <w:t> </w:t>
+      </w:r>
+      <w:proofErr w:type="spellStart"/>
+      <w:r>
+        <w:rPr>
+          <w:rFonts w:ascii="Consolas" w:eastAsia="Times New Roman" w:hAnsi="Consolas" w:cs="Times New Roman"/>
+          <w:color w:val="D4D4D4"/>
+          <w:sz w:val="21"/>
+          <w:szCs w:val="21"/>
+          <w:lang w:val="es-ES" w:eastAsia="es-ES"/>
+        </w:rPr>
+        <w:t>on</w:t>
+      </w:r>
+      <w:proofErr w:type="spellEnd"/>
     </w:p>
     <w:p>
       <w:pPr>
@@ -2096,8 +3466,13 @@
       <w:pPr>
         <w:ind w:left="720"/>
       </w:pPr>
-      <w:r>
-        <w:t>Reiniciamos Nginx</w:t>
+      <w:proofErr w:type="spellStart"/>
+      <w:r>
+        <w:t>Reiniciamos</w:t>
+      </w:r>
+      <w:proofErr w:type="spellEnd"/>
+      <w:r>
+        <w:t xml:space="preserve"> Nginx</w:t>
       </w:r>
     </w:p>
     <w:p>
@@ -2130,8 +3505,64 @@
           <w:szCs w:val="21"/>
           <w:lang w:val="es-ES" w:eastAsia="es-ES"/>
         </w:rPr>
-        <w:t>sudo systemctl restart nginx</w:t>
-      </w:r>
+        <w:t>sudo </w:t>
+      </w:r>
+      <w:proofErr w:type="spellStart"/>
+      <w:r>
+        <w:rPr>
+          <w:rFonts w:ascii="Consolas" w:eastAsia="Times New Roman" w:hAnsi="Consolas" w:cs="Times New Roman"/>
+          <w:color w:val="D4D4D4"/>
+          <w:sz w:val="21"/>
+          <w:szCs w:val="21"/>
+          <w:lang w:val="es-ES" w:eastAsia="es-ES"/>
+        </w:rPr>
+        <w:t>systemctl</w:t>
+      </w:r>
+      <w:proofErr w:type="spellEnd"/>
+      <w:r>
+        <w:rPr>
+          <w:rFonts w:ascii="Consolas" w:eastAsia="Times New Roman" w:hAnsi="Consolas" w:cs="Times New Roman"/>
+          <w:color w:val="D4D4D4"/>
+          <w:sz w:val="21"/>
+          <w:szCs w:val="21"/>
+          <w:lang w:val="es-ES" w:eastAsia="es-ES"/>
+        </w:rPr>
+        <w:t> </w:t>
+      </w:r>
+      <w:proofErr w:type="spellStart"/>
+      <w:r>
+        <w:rPr>
+          <w:rFonts w:ascii="Consolas" w:eastAsia="Times New Roman" w:hAnsi="Consolas" w:cs="Times New Roman"/>
+          <w:color w:val="D4D4D4"/>
+          <w:sz w:val="21"/>
+          <w:szCs w:val="21"/>
+          <w:lang w:val="es-ES" w:eastAsia="es-ES"/>
+        </w:rPr>
+        <w:t>restart</w:t>
+      </w:r>
+      <w:proofErr w:type="spellEnd"/>
+      <w:r>
+        <w:rPr>
+          <w:rFonts w:ascii="Consolas" w:eastAsia="Times New Roman" w:hAnsi="Consolas" w:cs="Times New Roman"/>
+          <w:color w:val="D4D4D4"/>
+          <w:sz w:val="21"/>
+          <w:szCs w:val="21"/>
+          <w:lang w:val="es-ES" w:eastAsia="es-ES"/>
+        </w:rPr>
+        <w:t> </w:t>
+      </w:r>
+      <w:proofErr w:type="spellStart"/>
+      <w:r>
+        <w:rPr>
+          <w:rFonts w:ascii="Consolas" w:eastAsia="Times New Roman" w:hAnsi="Consolas" w:cs="Times New Roman"/>
+          <w:color w:val="D4D4D4"/>
+          <w:sz w:val="21"/>
+          <w:szCs w:val="21"/>
+          <w:lang w:val="es-ES" w:eastAsia="es-ES"/>
+        </w:rPr>
+        <w:t>nginx</w:t>
+      </w:r>
+      <w:proofErr w:type="spellEnd"/>
     </w:p>
     <w:p>
       <w:pPr>
@@ -2161,8 +3592,18 @@
           <w:bCs/>
           <w:lang w:val="es-ES"/>
         </w:rPr>
-        <w:t>Certificados SSL con LetsEncrypt</w:t>
-      </w:r>
+        <w:t xml:space="preserve">Certificados SSL con </w:t>
+      </w:r>
+      <w:proofErr w:type="spellStart"/>
+      <w:r>
+        <w:rPr>
+          <w:b/>
+          <w:bCs/>
+          <w:lang w:val="es-ES"/>
+        </w:rPr>
+        <w:t>LetsEncrypt</w:t>
+      </w:r>
+      <w:proofErr w:type="spellEnd"/>
     </w:p>
     <w:p>
       <w:pPr>
@@ -2175,7 +3616,21 @@
         <w:rPr>
           <w:lang w:val="es-ES"/>
         </w:rPr>
-        <w:t>Para tener los certificados ssl en nuestros dominios y subdominios ejecutamos los siguientes comandos:</w:t>
+        <w:t xml:space="preserve">Para tener los certificados </w:t>
+      </w:r>
+      <w:proofErr w:type="spellStart"/>
+      <w:r>
+        <w:rPr>
+          <w:lang w:val="es-ES"/>
+        </w:rPr>
+        <w:t>ssl</w:t>
+      </w:r>
+      <w:proofErr w:type="spellEnd"/>
+      <w:r>
+        <w:rPr>
+          <w:lang w:val="es-ES"/>
+        </w:rPr>
+        <w:t xml:space="preserve"> en nuestros dominios y subdominios ejecutamos los siguientes comandos:</w:t>
       </w:r>
     </w:p>
     <w:p>
@@ -2201,16 +3656,62 @@
         <w:lastRenderedPageBreak/>
         <w:t xml:space="preserve">$ </w:t>
       </w:r>
-      <w:r>
-        <w:rPr>
-          <w:rFonts w:ascii="Consolas" w:eastAsia="Times New Roman" w:hAnsi="Consolas" w:cs="Times New Roman"/>
-          <w:color w:val="D4D4D4"/>
-          <w:sz w:val="21"/>
-          <w:szCs w:val="21"/>
-          <w:lang w:eastAsia="es-ES"/>
-        </w:rPr>
-        <w:t>sudo dnf install certbot</w:t>
-      </w:r>
+      <w:proofErr w:type="spellStart"/>
+      <w:r>
+        <w:rPr>
+          <w:rFonts w:ascii="Consolas" w:eastAsia="Times New Roman" w:hAnsi="Consolas" w:cs="Times New Roman"/>
+          <w:color w:val="D4D4D4"/>
+          <w:sz w:val="21"/>
+          <w:szCs w:val="21"/>
+          <w:lang w:eastAsia="es-ES"/>
+        </w:rPr>
+        <w:t>sudo</w:t>
+      </w:r>
+      <w:proofErr w:type="spellEnd"/>
+      <w:r>
+        <w:rPr>
+          <w:rFonts w:ascii="Consolas" w:eastAsia="Times New Roman" w:hAnsi="Consolas" w:cs="Times New Roman"/>
+          <w:color w:val="D4D4D4"/>
+          <w:sz w:val="21"/>
+          <w:szCs w:val="21"/>
+          <w:lang w:eastAsia="es-ES"/>
+        </w:rPr>
+        <w:t> </w:t>
+      </w:r>
+      <w:proofErr w:type="spellStart"/>
+      <w:r>
+        <w:rPr>
+          <w:rFonts w:ascii="Consolas" w:eastAsia="Times New Roman" w:hAnsi="Consolas" w:cs="Times New Roman"/>
+          <w:color w:val="D4D4D4"/>
+          <w:sz w:val="21"/>
+          <w:szCs w:val="21"/>
+          <w:lang w:eastAsia="es-ES"/>
+        </w:rPr>
+        <w:t>dnf</w:t>
+      </w:r>
+      <w:proofErr w:type="spellEnd"/>
+      <w:r>
+        <w:rPr>
+          <w:rFonts w:ascii="Consolas" w:eastAsia="Times New Roman" w:hAnsi="Consolas" w:cs="Times New Roman"/>
+          <w:color w:val="D4D4D4"/>
+          <w:sz w:val="21"/>
+          <w:szCs w:val="21"/>
+          <w:lang w:eastAsia="es-ES"/>
+        </w:rPr>
+        <w:t> install </w:t>
+      </w:r>
+      <w:proofErr w:type="spellStart"/>
+      <w:r>
+        <w:rPr>
+          <w:rFonts w:ascii="Consolas" w:eastAsia="Times New Roman" w:hAnsi="Consolas" w:cs="Times New Roman"/>
+          <w:color w:val="D4D4D4"/>
+          <w:sz w:val="21"/>
+          <w:szCs w:val="21"/>
+          <w:lang w:eastAsia="es-ES"/>
+        </w:rPr>
+        <w:t>certbot</w:t>
+      </w:r>
+      <w:proofErr w:type="spellEnd"/>
     </w:p>
     <w:p>
       <w:pPr>
@@ -2240,15 +3741,71 @@
         </w:rPr>
         <w:t xml:space="preserve">$ </w:t>
       </w:r>
-      <w:r>
-        <w:rPr>
-          <w:rFonts w:ascii="Consolas" w:eastAsia="Times New Roman" w:hAnsi="Consolas" w:cs="Times New Roman"/>
-          <w:color w:val="D4D4D4"/>
-          <w:sz w:val="21"/>
-          <w:szCs w:val="21"/>
-          <w:lang w:eastAsia="es-ES"/>
-        </w:rPr>
-        <w:t>sudo dnf install certbot python3-certbot-nginx</w:t>
+      <w:proofErr w:type="spellStart"/>
+      <w:r>
+        <w:rPr>
+          <w:rFonts w:ascii="Consolas" w:eastAsia="Times New Roman" w:hAnsi="Consolas" w:cs="Times New Roman"/>
+          <w:color w:val="D4D4D4"/>
+          <w:sz w:val="21"/>
+          <w:szCs w:val="21"/>
+          <w:lang w:eastAsia="es-ES"/>
+        </w:rPr>
+        <w:t>sudo</w:t>
+      </w:r>
+      <w:proofErr w:type="spellEnd"/>
+      <w:r>
+        <w:rPr>
+          <w:rFonts w:ascii="Consolas" w:eastAsia="Times New Roman" w:hAnsi="Consolas" w:cs="Times New Roman"/>
+          <w:color w:val="D4D4D4"/>
+          <w:sz w:val="21"/>
+          <w:szCs w:val="21"/>
+          <w:lang w:eastAsia="es-ES"/>
+        </w:rPr>
+        <w:t> </w:t>
+      </w:r>
+      <w:proofErr w:type="spellStart"/>
+      <w:r>
+        <w:rPr>
+          <w:rFonts w:ascii="Consolas" w:eastAsia="Times New Roman" w:hAnsi="Consolas" w:cs="Times New Roman"/>
+          <w:color w:val="D4D4D4"/>
+          <w:sz w:val="21"/>
+          <w:szCs w:val="21"/>
+          <w:lang w:eastAsia="es-ES"/>
+        </w:rPr>
+        <w:t>dnf</w:t>
+      </w:r>
+      <w:proofErr w:type="spellEnd"/>
+      <w:r>
+        <w:rPr>
+          <w:rFonts w:ascii="Consolas" w:eastAsia="Times New Roman" w:hAnsi="Consolas" w:cs="Times New Roman"/>
+          <w:color w:val="D4D4D4"/>
+          <w:sz w:val="21"/>
+          <w:szCs w:val="21"/>
+          <w:lang w:eastAsia="es-ES"/>
+        </w:rPr>
+        <w:t> install </w:t>
+      </w:r>
+      <w:proofErr w:type="spellStart"/>
+      <w:r>
+        <w:rPr>
+          <w:rFonts w:ascii="Consolas" w:eastAsia="Times New Roman" w:hAnsi="Consolas" w:cs="Times New Roman"/>
+          <w:color w:val="D4D4D4"/>
+          <w:sz w:val="21"/>
+          <w:szCs w:val="21"/>
+          <w:lang w:eastAsia="es-ES"/>
+        </w:rPr>
+        <w:t>certbot</w:t>
+      </w:r>
+      <w:proofErr w:type="spellEnd"/>
+      <w:r>
+        <w:rPr>
+          <w:rFonts w:ascii="Consolas" w:eastAsia="Times New Roman" w:hAnsi="Consolas" w:cs="Times New Roman"/>
+          <w:color w:val="D4D4D4"/>
+          <w:sz w:val="21"/>
+          <w:szCs w:val="21"/>
+          <w:lang w:eastAsia="es-ES"/>
+        </w:rPr>
+        <w:t> python3-certbot-nginx</w:t>
       </w:r>
     </w:p>
     <w:p>
@@ -2306,7 +3863,29 @@
           <w:szCs w:val="17"/>
           <w:lang w:val="es-ES" w:eastAsia="es-ES"/>
         </w:rPr>
-        <w:t>sudo certbot --nginx -d example.com -d www.example.com -d api.example.com -d www.api.example.com</w:t>
+        <w:t>sudo </w:t>
+      </w:r>
+      <w:proofErr w:type="spellStart"/>
+      <w:r>
+        <w:rPr>
+          <w:rFonts w:ascii="Consolas" w:eastAsia="Times New Roman" w:hAnsi="Consolas" w:cs="Times New Roman"/>
+          <w:color w:val="D4D4D4"/>
+          <w:sz w:val="17"/>
+          <w:szCs w:val="17"/>
+          <w:lang w:val="es-ES" w:eastAsia="es-ES"/>
+        </w:rPr>
+        <w:t>certbot</w:t>
+      </w:r>
+      <w:proofErr w:type="spellEnd"/>
+      <w:r>
+        <w:rPr>
+          <w:rFonts w:ascii="Consolas" w:eastAsia="Times New Roman" w:hAnsi="Consolas" w:cs="Times New Roman"/>
+          <w:color w:val="D4D4D4"/>
+          <w:sz w:val="17"/>
+          <w:szCs w:val="17"/>
+          <w:lang w:val="es-ES" w:eastAsia="es-ES"/>
+        </w:rPr>
+        <w:t> --nginx -d example.com -d www.example.com -d api.example.com -d www.api.example.com</w:t>
       </w:r>
     </w:p>
     <w:p>
@@ -2454,7 +4033,21 @@
         <w:rPr>
           <w:lang w:val="es-ES"/>
         </w:rPr>
-        <w:t xml:space="preserve"> Enter.</w:t>
+        <w:t xml:space="preserve"> </w:t>
+      </w:r>
+      <w:proofErr w:type="spellStart"/>
+      <w:r>
+        <w:rPr>
+          <w:lang w:val="es-ES"/>
+        </w:rPr>
+        <w:t>Enter</w:t>
+      </w:r>
+      <w:proofErr w:type="spellEnd"/>
+      <w:r>
+        <w:rPr>
+          <w:lang w:val="es-ES"/>
+        </w:rPr>
+        <w:t>.</w:t>
       </w:r>
     </w:p>
     <w:p>
@@ -2468,7 +4061,21 @@
           <w:lang w:val="es-ES"/>
         </w:rPr>
         <w:tab/>
-        <w:t>Aceptamos los términos con A y Enter.</w:t>
+        <w:t xml:space="preserve">Aceptamos los términos con A y </w:t>
+      </w:r>
+      <w:proofErr w:type="spellStart"/>
+      <w:r>
+        <w:rPr>
+          <w:lang w:val="es-ES"/>
+        </w:rPr>
+        <w:t>Enter</w:t>
+      </w:r>
+      <w:proofErr w:type="spellEnd"/>
+      <w:r>
+        <w:rPr>
+          <w:lang w:val="es-ES"/>
+        </w:rPr>
+        <w:t>.</w:t>
       </w:r>
     </w:p>
     <w:p>
@@ -2508,7 +4115,35 @@
         <w:rPr>
           <w:lang w:val="es-ES"/>
         </w:rPr>
-        <w:t>s nuestro correo a la fundación Electronic Frontier colocamos N y Enter.</w:t>
+        <w:t xml:space="preserve">s nuestro correo a la fundación Electronic </w:t>
+      </w:r>
+      <w:proofErr w:type="spellStart"/>
+      <w:r>
+        <w:rPr>
+          <w:lang w:val="es-ES"/>
+        </w:rPr>
+        <w:t>Frontier</w:t>
+      </w:r>
+      <w:proofErr w:type="spellEnd"/>
+      <w:r>
+        <w:rPr>
+          <w:lang w:val="es-ES"/>
+        </w:rPr>
+        <w:t xml:space="preserve"> colocamos N y </w:t>
+      </w:r>
+      <w:proofErr w:type="spellStart"/>
+      <w:r>
+        <w:rPr>
+          <w:lang w:val="es-ES"/>
+        </w:rPr>
+        <w:t>Enter</w:t>
+      </w:r>
+      <w:proofErr w:type="spellEnd"/>
+      <w:r>
+        <w:rPr>
+          <w:lang w:val="es-ES"/>
+        </w:rPr>
+        <w:t>.</w:t>
       </w:r>
     </w:p>
     <w:p>

</xml_diff>